<commit_message>
Updated protocol, refactored and added some logs
</commit_message>
<xml_diff>
--- a/Protocol.docx
+++ b/Protocol.docx
@@ -120,7 +120,7 @@
           <w:r>
             <w:fldChar w:fldCharType="separate"/>
           </w:r>
-          <w:hyperlink w:anchor="_Toc209885087" w:history="1">
+          <w:hyperlink w:anchor="_Toc213064890" w:history="1">
             <w:r>
               <w:rPr>
                 <w:rStyle w:val="Hyperlink"/>
@@ -147,7 +147,7 @@
                 <w:noProof/>
                 <w:webHidden/>
               </w:rPr>
-              <w:instrText xml:space="preserve"> PAGEREF _Toc209885087 \h </w:instrText>
+              <w:instrText xml:space="preserve"> PAGEREF _Toc213064890 \h </w:instrText>
             </w:r>
             <w:r>
               <w:rPr>
@@ -192,7 +192,7 @@
               <w:lang w:val="de-AT" w:eastAsia="de-AT"/>
             </w:rPr>
           </w:pPr>
-          <w:hyperlink w:anchor="_Toc209885088" w:history="1">
+          <w:hyperlink w:anchor="_Toc213064891" w:history="1">
             <w:r>
               <w:rPr>
                 <w:rStyle w:val="Hyperlink"/>
@@ -219,7 +219,7 @@
                 <w:noProof/>
                 <w:webHidden/>
               </w:rPr>
-              <w:instrText xml:space="preserve"> PAGEREF _Toc209885088 \h </w:instrText>
+              <w:instrText xml:space="preserve"> PAGEREF _Toc213064891 \h </w:instrText>
             </w:r>
             <w:r>
               <w:rPr>
@@ -264,7 +264,7 @@
               <w:lang w:val="de-AT" w:eastAsia="de-AT"/>
             </w:rPr>
           </w:pPr>
-          <w:hyperlink w:anchor="_Toc209885089" w:history="1">
+          <w:hyperlink w:anchor="_Toc213064892" w:history="1">
             <w:r>
               <w:rPr>
                 <w:rStyle w:val="Hyperlink"/>
@@ -291,7 +291,7 @@
                 <w:noProof/>
                 <w:webHidden/>
               </w:rPr>
-              <w:instrText xml:space="preserve"> PAGEREF _Toc209885089 \h </w:instrText>
+              <w:instrText xml:space="preserve"> PAGEREF _Toc213064892 \h </w:instrText>
             </w:r>
             <w:r>
               <w:rPr>
@@ -336,7 +336,7 @@
               <w:lang w:val="de-AT" w:eastAsia="de-AT"/>
             </w:rPr>
           </w:pPr>
-          <w:hyperlink w:anchor="_Toc209885090" w:history="1">
+          <w:hyperlink w:anchor="_Toc213064893" w:history="1">
             <w:r>
               <w:rPr>
                 <w:rStyle w:val="Hyperlink"/>
@@ -363,7 +363,7 @@
                 <w:noProof/>
                 <w:webHidden/>
               </w:rPr>
-              <w:instrText xml:space="preserve"> PAGEREF _Toc209885090 \h </w:instrText>
+              <w:instrText xml:space="preserve"> PAGEREF _Toc213064893 \h </w:instrText>
             </w:r>
             <w:r>
               <w:rPr>
@@ -408,7 +408,7 @@
               <w:lang w:val="de-AT" w:eastAsia="de-AT"/>
             </w:rPr>
           </w:pPr>
-          <w:hyperlink w:anchor="_Toc209885091" w:history="1">
+          <w:hyperlink w:anchor="_Toc213064894" w:history="1">
             <w:r>
               <w:rPr>
                 <w:rStyle w:val="Hyperlink"/>
@@ -435,7 +435,7 @@
                 <w:noProof/>
                 <w:webHidden/>
               </w:rPr>
-              <w:instrText xml:space="preserve"> PAGEREF _Toc209885091 \h </w:instrText>
+              <w:instrText xml:space="preserve"> PAGEREF _Toc213064894 \h </w:instrText>
             </w:r>
             <w:r>
               <w:rPr>
@@ -480,7 +480,7 @@
               <w:lang w:val="de-AT" w:eastAsia="de-AT"/>
             </w:rPr>
           </w:pPr>
-          <w:hyperlink w:anchor="_Toc209885092" w:history="1">
+          <w:hyperlink w:anchor="_Toc213064895" w:history="1">
             <w:r>
               <w:rPr>
                 <w:rStyle w:val="Hyperlink"/>
@@ -507,7 +507,7 @@
                 <w:noProof/>
                 <w:webHidden/>
               </w:rPr>
-              <w:instrText xml:space="preserve"> PAGEREF _Toc209885092 \h </w:instrText>
+              <w:instrText xml:space="preserve"> PAGEREF _Toc213064895 \h </w:instrText>
             </w:r>
             <w:r>
               <w:rPr>
@@ -567,7 +567,7 @@
         <w:pStyle w:val="berschrift2"/>
         <w:jc w:val="center"/>
       </w:pPr>
-      <w:bookmarkStart w:id="0" w:name="_Toc209885087"/>
+      <w:bookmarkStart w:id="0" w:name="_Toc213064890"/>
       <w:r>
         <w:lastRenderedPageBreak/>
         <w:t>Architecture</w:t>
@@ -578,7 +578,7 @@
       <w:pPr>
         <w:pStyle w:val="berschrift3"/>
       </w:pPr>
-      <w:bookmarkStart w:id="1" w:name="_Toc209885088"/>
+      <w:bookmarkStart w:id="1" w:name="_Toc213064891"/>
       <w:r>
         <w:t>Layers</w:t>
       </w:r>
@@ -697,11 +697,17 @@
         <w:pStyle w:val="Listenabsatz"/>
       </w:pPr>
       <w:r>
-        <w:t xml:space="preserve">Contains core domain classes such as Tour, </w:t>
+        <w:t xml:space="preserve">Contains core domain classes such as </w:t>
+      </w:r>
+      <w:r>
+        <w:t>Meeting</w:t>
+      </w:r>
+      <w:r>
+        <w:t xml:space="preserve">, </w:t>
       </w:r>
       <w:proofErr w:type="spellStart"/>
       <w:r>
-        <w:t>TourLog</w:t>
+        <w:t>MeetingNote</w:t>
       </w:r>
       <w:proofErr w:type="spellEnd"/>
       <w:r>
@@ -734,7 +740,19 @@
         <w:pStyle w:val="Listenabsatz"/>
       </w:pPr>
       <w:r>
-        <w:t>Provides application logic and persistence operations (CRUD). Services abstract database access and perform logic related to tours and logs.</w:t>
+        <w:t xml:space="preserve">Provides application logic and persistence operations (CRUD). Services abstract database access and perform logic related to </w:t>
+      </w:r>
+      <w:r>
+        <w:t>meetings</w:t>
+      </w:r>
+      <w:r>
+        <w:t xml:space="preserve"> and </w:t>
+      </w:r>
+      <w:r>
+        <w:t>meeting notes</w:t>
+      </w:r>
+      <w:r>
+        <w:t>.</w:t>
       </w:r>
       <w:r>
         <w:br/>
@@ -771,7 +789,19 @@
       </w:r>
       <w:proofErr w:type="spellEnd"/>
       <w:r>
-        <w:t xml:space="preserve"> (custom event bus), file utilities, and JSON serialization.</w:t>
+        <w:t xml:space="preserve"> (custom event bus), </w:t>
+      </w:r>
+      <w:r>
+        <w:t>report generation</w:t>
+      </w:r>
+      <w:r>
+        <w:t xml:space="preserve">, and </w:t>
+      </w:r>
+      <w:r>
+        <w:t>JPA Manager</w:t>
+      </w:r>
+      <w:r>
+        <w:t>.</w:t>
       </w:r>
     </w:p>
     <w:p/>
@@ -779,7 +809,7 @@
       <w:pPr>
         <w:pStyle w:val="berschrift3"/>
       </w:pPr>
-      <w:bookmarkStart w:id="2" w:name="_Toc209885089"/>
+      <w:bookmarkStart w:id="2" w:name="_Toc213064892"/>
       <w:r>
         <w:t>Library decisions</w:t>
       </w:r>
@@ -928,12 +958,47 @@
           <w:ilvl w:val="0"/>
           <w:numId w:val="2"/>
         </w:numPr>
-      </w:pPr>
-      <w:r>
         <w:rPr>
           <w:b/>
           <w:bCs/>
         </w:rPr>
+      </w:pPr>
+      <w:r>
+        <w:rPr>
+          <w:b/>
+          <w:bCs/>
+        </w:rPr>
+        <w:t>Jakarta</w:t>
+      </w:r>
+      <w:r>
+        <w:rPr>
+          <w:b/>
+          <w:bCs/>
+        </w:rPr>
+        <w:t xml:space="preserve"> </w:t>
+      </w:r>
+      <w:r>
+        <w:t xml:space="preserve">- </w:t>
+      </w:r>
+      <w:proofErr w:type="spellStart"/>
+      <w:r>
+        <w:t>Persistance</w:t>
+      </w:r>
+      <w:proofErr w:type="spellEnd"/>
+    </w:p>
+    <w:p>
+      <w:pPr>
+        <w:pStyle w:val="Listenabsatz"/>
+        <w:numPr>
+          <w:ilvl w:val="0"/>
+          <w:numId w:val="2"/>
+        </w:numPr>
+      </w:pPr>
+      <w:r>
+        <w:rPr>
+          <w:b/>
+          <w:bCs/>
+        </w:rPr>
         <w:t>Hibernate</w:t>
       </w:r>
       <w:r>
@@ -945,7 +1010,7 @@
       <w:pPr>
         <w:pStyle w:val="berschrift3"/>
       </w:pPr>
-      <w:bookmarkStart w:id="3" w:name="_Toc209885090"/>
+      <w:bookmarkStart w:id="3" w:name="_Toc213064893"/>
       <w:r>
         <w:t>Design patterns</w:t>
       </w:r>
@@ -1066,7 +1131,7 @@
         <w:pStyle w:val="berschrift3"/>
         <w:jc w:val="center"/>
       </w:pPr>
-      <w:bookmarkStart w:id="4" w:name="_Toc209885091"/>
+      <w:bookmarkStart w:id="4" w:name="_Toc213064894"/>
       <w:r>
         <w:lastRenderedPageBreak/>
         <w:t>Class diagram</w:t>
@@ -1135,7 +1200,7 @@
         <w:pStyle w:val="berschrift2"/>
         <w:jc w:val="center"/>
       </w:pPr>
-      <w:bookmarkStart w:id="5" w:name="_Toc209885092"/>
+      <w:bookmarkStart w:id="5" w:name="_Toc213064895"/>
       <w:r>
         <w:lastRenderedPageBreak/>
         <w:t>Testing</w:t>
@@ -1181,7 +1246,10 @@
       </w:pPr>
       <w:proofErr w:type="spellStart"/>
       <w:r>
-        <w:t>TourListServiceTest</w:t>
+        <w:t>Meeting</w:t>
+      </w:r>
+      <w:r>
+        <w:t>ListServiceTest</w:t>
       </w:r>
       <w:proofErr w:type="spellEnd"/>
     </w:p>

</xml_diff>